<commit_message>
Add FileUtils fonction to read a .txt file and generate a goal.
</commit_message>
<xml_diff>
--- a/doc/Rapport.docx
+++ b/doc/Rapport.docx
@@ -86,6 +86,13 @@
     </w:p>
     <w:sdt>
       <w:sdtPr>
+        <w:rPr>
+          <w:rFonts w:asciiTheme="minorHAnsi" w:eastAsiaTheme="minorHAnsi" w:hAnsiTheme="minorHAnsi" w:cstheme="minorBidi"/>
+          <w:color w:val="auto"/>
+          <w:sz w:val="22"/>
+          <w:szCs w:val="22"/>
+          <w:lang w:eastAsia="en-US"/>
+        </w:rPr>
         <w:id w:val="1529527752"/>
         <w:docPartObj>
           <w:docPartGallery w:val="Table of Contents"/>
@@ -94,13 +101,8 @@
       </w:sdtPr>
       <w:sdtEndPr>
         <w:rPr>
-          <w:rFonts w:asciiTheme="minorHAnsi" w:eastAsiaTheme="minorHAnsi" w:hAnsiTheme="minorHAnsi" w:cstheme="minorBidi"/>
           <w:b/>
           <w:bCs/>
-          <w:color w:val="auto"/>
-          <w:sz w:val="22"/>
-          <w:szCs w:val="22"/>
-          <w:lang w:eastAsia="en-US"/>
         </w:rPr>
       </w:sdtEndPr>
       <w:sdtContent>
@@ -1720,17 +1722,21 @@
       </w:r>
     </w:p>
     <w:p>
+      <w:bookmarkStart w:id="5" w:name="_GoBack"/>
+      <w:bookmarkEnd w:id="5"/>
+    </w:p>
+    <w:p>
       <w:pPr>
         <w:pStyle w:val="Titre2"/>
       </w:pPr>
-      <w:bookmarkStart w:id="5" w:name="_Toc29581067"/>
+      <w:bookmarkStart w:id="6" w:name="_Toc29581067"/>
       <w:r>
         <w:t>Triangle</w:t>
       </w:r>
       <w:r>
         <w:t xml:space="preserve"> &amp; Pièce</w:t>
       </w:r>
-      <w:bookmarkEnd w:id="5"/>
+      <w:bookmarkEnd w:id="6"/>
     </w:p>
     <w:p/>
     <w:p>
@@ -1773,11 +1779,11 @@
       <w:pPr>
         <w:pStyle w:val="Titre2"/>
       </w:pPr>
-      <w:bookmarkStart w:id="6" w:name="_Toc29581068"/>
+      <w:bookmarkStart w:id="7" w:name="_Toc29581068"/>
       <w:r>
         <w:t>Shape</w:t>
       </w:r>
-      <w:bookmarkEnd w:id="6"/>
+      <w:bookmarkEnd w:id="7"/>
     </w:p>
     <w:p/>
     <w:p>
@@ -1812,37 +1818,10 @@
       <w:pPr>
         <w:pStyle w:val="Titre2"/>
       </w:pPr>
-      <w:bookmarkStart w:id="7" w:name="_Toc29581069"/>
+      <w:bookmarkStart w:id="8" w:name="_Toc29581069"/>
       <w:proofErr w:type="spellStart"/>
       <w:r>
         <w:t>Button</w:t>
-      </w:r>
-      <w:bookmarkEnd w:id="7"/>
-      <w:proofErr w:type="spellEnd"/>
-    </w:p>
-    <w:p/>
-    <w:p>
-      <w:r>
-        <w:t xml:space="preserve">Un bouton est un carré ou un rectangle définit par un point haut-gauche et un point bas-droit. Etant donné que l’on peut interagir avec un bouton, cette classe implémente donc l’interface </w:t>
-      </w:r>
-      <w:proofErr w:type="spellStart"/>
-      <w:r>
-        <w:t>Clickable</w:t>
-      </w:r>
-      <w:proofErr w:type="spellEnd"/>
-      <w:r>
-        <w:t>.</w:t>
-      </w:r>
-    </w:p>
-    <w:p/>
-    <w:p>
-      <w:pPr>
-        <w:pStyle w:val="Titre2"/>
-      </w:pPr>
-      <w:bookmarkStart w:id="8" w:name="_Toc29581070"/>
-      <w:proofErr w:type="spellStart"/>
-      <w:r>
-        <w:t>Clickable</w:t>
       </w:r>
       <w:bookmarkEnd w:id="8"/>
       <w:proofErr w:type="spellEnd"/>
@@ -1850,6 +1829,33 @@
     <w:p/>
     <w:p>
       <w:r>
+        <w:t xml:space="preserve">Un bouton est un carré ou un rectangle définit par un point haut-gauche et un point bas-droit. Etant donné que l’on peut interagir avec un bouton, cette classe implémente donc l’interface </w:t>
+      </w:r>
+      <w:proofErr w:type="spellStart"/>
+      <w:r>
+        <w:t>Clickable</w:t>
+      </w:r>
+      <w:proofErr w:type="spellEnd"/>
+      <w:r>
+        <w:t>.</w:t>
+      </w:r>
+    </w:p>
+    <w:p/>
+    <w:p>
+      <w:pPr>
+        <w:pStyle w:val="Titre2"/>
+      </w:pPr>
+      <w:bookmarkStart w:id="9" w:name="_Toc29581070"/>
+      <w:proofErr w:type="spellStart"/>
+      <w:r>
+        <w:t>Clickable</w:t>
+      </w:r>
+      <w:bookmarkEnd w:id="9"/>
+      <w:proofErr w:type="spellEnd"/>
+    </w:p>
+    <w:p/>
+    <w:p>
+      <w:r>
         <w:t>Interface commune pour tous les objets alors lesquels le joueur peut interagir, en l’occurrence, les pièces et les boutons.</w:t>
       </w:r>
     </w:p>
@@ -1858,11 +1864,11 @@
       <w:pPr>
         <w:pStyle w:val="Titre2"/>
       </w:pPr>
-      <w:bookmarkStart w:id="9" w:name="_Toc29581071"/>
+      <w:bookmarkStart w:id="10" w:name="_Toc29581071"/>
       <w:r>
         <w:t>Menu</w:t>
       </w:r>
-      <w:bookmarkEnd w:id="9"/>
+      <w:bookmarkEnd w:id="10"/>
     </w:p>
     <w:p/>
     <w:p>
@@ -1886,12 +1892,12 @@
       <w:pPr>
         <w:pStyle w:val="Titre2"/>
       </w:pPr>
-      <w:bookmarkStart w:id="10" w:name="_Toc29581072"/>
+      <w:bookmarkStart w:id="11" w:name="_Toc29581072"/>
       <w:proofErr w:type="spellStart"/>
       <w:r>
         <w:t>Drawable</w:t>
       </w:r>
-      <w:bookmarkEnd w:id="10"/>
+      <w:bookmarkEnd w:id="11"/>
       <w:proofErr w:type="spellEnd"/>
     </w:p>
     <w:p/>
@@ -1913,11 +1919,11 @@
       <w:pPr>
         <w:pStyle w:val="Titre2"/>
       </w:pPr>
-      <w:bookmarkStart w:id="11" w:name="_Toc29581073"/>
+      <w:bookmarkStart w:id="12" w:name="_Toc29581073"/>
       <w:r>
         <w:t>Action</w:t>
       </w:r>
-      <w:bookmarkEnd w:id="11"/>
+      <w:bookmarkEnd w:id="12"/>
     </w:p>
     <w:p/>
     <w:p>
@@ -1944,11 +1950,11 @@
       <w:pPr>
         <w:pStyle w:val="Titre2"/>
       </w:pPr>
-      <w:bookmarkStart w:id="12" w:name="_Toc29581074"/>
+      <w:bookmarkStart w:id="13" w:name="_Toc29581074"/>
       <w:r>
         <w:t>Game</w:t>
       </w:r>
-      <w:bookmarkEnd w:id="12"/>
+      <w:bookmarkEnd w:id="13"/>
     </w:p>
     <w:p/>
     <w:p>
@@ -2011,11 +2017,11 @@
       <w:pPr>
         <w:pStyle w:val="Titre2"/>
       </w:pPr>
-      <w:bookmarkStart w:id="13" w:name="_Toc29581075"/>
+      <w:bookmarkStart w:id="14" w:name="_Toc29581075"/>
       <w:r>
         <w:t>Main</w:t>
       </w:r>
-      <w:bookmarkEnd w:id="13"/>
+      <w:bookmarkEnd w:id="14"/>
     </w:p>
     <w:p/>
     <w:p>
@@ -2028,12 +2034,12 @@
       <w:pPr>
         <w:pStyle w:val="Titre2"/>
       </w:pPr>
-      <w:bookmarkStart w:id="14" w:name="_Toc29581076"/>
+      <w:bookmarkStart w:id="15" w:name="_Toc29581076"/>
       <w:proofErr w:type="spellStart"/>
       <w:r>
         <w:t>FileUtils</w:t>
       </w:r>
-      <w:bookmarkEnd w:id="14"/>
+      <w:bookmarkEnd w:id="15"/>
       <w:proofErr w:type="spellEnd"/>
     </w:p>
     <w:p/>
@@ -2054,11 +2060,11 @@
         <w:pStyle w:val="Titre1"/>
         <w:jc w:val="center"/>
       </w:pPr>
-      <w:bookmarkStart w:id="15" w:name="_Toc29581077"/>
+      <w:bookmarkStart w:id="16" w:name="_Toc29581077"/>
       <w:r>
         <w:t>MVC</w:t>
       </w:r>
-      <w:bookmarkEnd w:id="15"/>
+      <w:bookmarkEnd w:id="16"/>
     </w:p>
     <w:p/>
     <w:p>
@@ -2215,14 +2221,14 @@
           <w:lang w:val="en-US"/>
         </w:rPr>
       </w:pPr>
-      <w:bookmarkStart w:id="16" w:name="_Toc29581078"/>
+      <w:bookmarkStart w:id="17" w:name="_Toc29581078"/>
       <w:r>
         <w:rPr>
           <w:lang w:val="en-US"/>
         </w:rPr>
         <w:t>Compilation</w:t>
       </w:r>
-      <w:bookmarkEnd w:id="16"/>
+      <w:bookmarkEnd w:id="17"/>
     </w:p>
     <w:p>
       <w:pPr>
@@ -2305,66 +2311,21 @@
       </w:r>
     </w:p>
     <w:p>
-      <w:pPr>
-        <w:rPr>
-          <w:lang w:val="en-US"/>
-        </w:rPr>
-      </w:pPr>
-      <w:proofErr w:type="gramStart"/>
-      <w:r>
-        <w:rPr>
-          <w:lang w:val="en-US"/>
-        </w:rPr>
-        <w:t>make</w:t>
-      </w:r>
-      <w:proofErr w:type="gramEnd"/>
-      <w:r>
-        <w:rPr>
-          <w:lang w:val="en-US"/>
-        </w:rPr>
-        <w:t xml:space="preserve"> </w:t>
-      </w:r>
-    </w:p>
-    <w:p>
-      <w:pPr>
-        <w:rPr>
-          <w:lang w:val="en-US"/>
-        </w:rPr>
-      </w:pPr>
-    </w:p>
-    <w:p>
-      <w:pPr>
-        <w:rPr>
-          <w:lang w:val="en-US"/>
-        </w:rPr>
-      </w:pPr>
-      <w:r>
-        <w:rPr>
-          <w:lang w:val="en-US"/>
-        </w:rPr>
-        <w:t xml:space="preserve">Pour lancer le </w:t>
-      </w:r>
       <w:proofErr w:type="spellStart"/>
       <w:proofErr w:type="gramStart"/>
       <w:r>
-        <w:rPr>
-          <w:lang w:val="en-US"/>
-        </w:rPr>
-        <w:t>projet</w:t>
+        <w:t>make</w:t>
       </w:r>
       <w:proofErr w:type="spellEnd"/>
-      <w:r>
-        <w:rPr>
-          <w:lang w:val="en-US"/>
-        </w:rPr>
-        <w:t xml:space="preserve"> :</w:t>
-      </w:r>
       <w:proofErr w:type="gramEnd"/>
       <w:r>
-        <w:rPr>
-          <w:lang w:val="en-US"/>
-        </w:rPr>
         <w:t xml:space="preserve"> </w:t>
+      </w:r>
+    </w:p>
+    <w:p/>
+    <w:p>
+      <w:r>
+        <w:t xml:space="preserve">Pour lancer le projet : </w:t>
       </w:r>
     </w:p>
     <w:p>
@@ -2418,14 +2379,14 @@
           <w:lang w:val="en-US"/>
         </w:rPr>
       </w:pPr>
-      <w:bookmarkStart w:id="17" w:name="_Toc29581079"/>
+      <w:bookmarkStart w:id="18" w:name="_Toc29581079"/>
       <w:r>
         <w:rPr>
           <w:lang w:val="en-US"/>
         </w:rPr>
         <w:t>Conclusion</w:t>
       </w:r>
-      <w:bookmarkEnd w:id="17"/>
+      <w:bookmarkEnd w:id="18"/>
     </w:p>
     <w:p>
       <w:pPr>
@@ -2455,7 +2416,7 @@
           <w:lang w:val="en-US"/>
         </w:rPr>
       </w:pPr>
-      <w:bookmarkStart w:id="18" w:name="_Toc29581080"/>
+      <w:bookmarkStart w:id="19" w:name="_Toc29581080"/>
       <w:proofErr w:type="spellStart"/>
       <w:r>
         <w:rPr>
@@ -2463,7 +2424,7 @@
         </w:rPr>
         <w:t>Bibliographie</w:t>
       </w:r>
-      <w:bookmarkEnd w:id="18"/>
+      <w:bookmarkEnd w:id="19"/>
       <w:proofErr w:type="spellEnd"/>
     </w:p>
     <w:sectPr>
@@ -2522,6 +2483,7 @@
         <w:docPartUnique/>
       </w:docPartObj>
     </w:sdtPr>
+    <w:sdtEndPr/>
     <w:sdtContent>
       <w:p>
         <w:pPr>
@@ -2541,7 +2503,7 @@
           <w:rPr>
             <w:noProof/>
           </w:rPr>
-          <w:t>2</w:t>
+          <w:t>11</w:t>
         </w:r>
         <w:r>
           <w:fldChar w:fldCharType="end"/>
@@ -2561,15 +2523,8 @@
     </w:r>
     <w:r>
       <w:tab/>
+      <w:t>BIGUENET Denis</w:t>
     </w:r>
-    <w:r>
-      <w:t xml:space="preserve">BIGUENET </w:t>
-    </w:r>
-    <w:r>
-      <w:t>Denis</w:t>
-    </w:r>
-    <w:bookmarkStart w:id="19" w:name="_GoBack"/>
-    <w:bookmarkEnd w:id="19"/>
   </w:p>
 </w:ftr>
 </file>
@@ -4019,7 +3974,7 @@
 </file>
 
 <file path=customXml/itemProps1.xml><?xml version="1.0" encoding="utf-8"?>
-<ds:datastoreItem xmlns:ds="http://schemas.openxmlformats.org/officeDocument/2006/customXml" ds:itemID="{EF6F275D-98CB-4C6E-8F15-0AE493FB4AFB}">
+<ds:datastoreItem xmlns:ds="http://schemas.openxmlformats.org/officeDocument/2006/customXml" ds:itemID="{2FAC068B-B5A6-4D0F-BB6D-49FF355BE15C}">
   <ds:schemaRefs>
     <ds:schemaRef ds:uri="http://schemas.openxmlformats.org/officeDocument/2006/bibliography"/>
   </ds:schemaRefs>

</xml_diff>

<commit_message>
Add Preferences class with default values.
</commit_message>
<xml_diff>
--- a/doc/Rapport.docx
+++ b/doc/Rapport.docx
@@ -1742,7 +1742,7 @@
     <w:p/>
     <w:p>
       <w:pPr>
-        <w:pStyle w:val="Titre3"/>
+        <w:pStyle w:val="Titre2"/>
       </w:pPr>
       <w:r>
         <w:t>Charger</w:t>
@@ -1751,18 +1751,27 @@
         <w:t xml:space="preserve"> un niveau</w:t>
       </w:r>
     </w:p>
-    <w:p/>
     <w:p>
       <w:pPr>
         <w:rPr>
           <w:color w:val="FF0000"/>
         </w:rPr>
       </w:pPr>
-      <w:r>
-        <w:rPr>
-          <w:color w:val="FF0000"/>
-        </w:rPr>
-        <w:t>TODO</w:t>
+    </w:p>
+    <w:p>
+      <w:r>
+        <w:t>P</w:t>
+      </w:r>
+      <w:r>
+        <w:t xml:space="preserve">our charger un niveau, cliquer sur </w:t>
+      </w:r>
+      <w:proofErr w:type="spellStart"/>
+      <w:r>
+        <w:t>load</w:t>
+      </w:r>
+      <w:proofErr w:type="spellEnd"/>
+      <w:r>
+        <w:t>, puis sur choisir le niveau en cliquant sur dessus.</w:t>
       </w:r>
     </w:p>
     <w:p>
@@ -1771,23 +1780,10 @@
           <w:color w:val="ED7D31" w:themeColor="accent2"/>
         </w:rPr>
       </w:pPr>
-      <w:r>
-        <w:rPr>
-          <w:color w:val="ED7D31" w:themeColor="accent2"/>
-        </w:rPr>
-        <w:t>Ce menu devrait mener sur un choix de niveaux avec le titre et dans l’idéal, la forme du niveau</w:t>
-      </w:r>
-    </w:p>
-    <w:p>
-      <w:pPr>
-        <w:rPr>
-          <w:color w:val="ED7D31" w:themeColor="accent2"/>
-        </w:rPr>
-      </w:pPr>
-    </w:p>
-    <w:p>
-      <w:pPr>
-        <w:pStyle w:val="Titre3"/>
+    </w:p>
+    <w:p>
+      <w:pPr>
+        <w:pStyle w:val="Titre2"/>
       </w:pPr>
       <w:r>
         <w:t>Jouer un niveau</w:t>
@@ -1817,17 +1813,14 @@
       </w:r>
       <w:proofErr w:type="spellStart"/>
       <w:r>
-        <w:t>Load</w:t>
+        <w:t>Lo</w:t>
+      </w:r>
+      <w:r>
+        <w:t>ad</w:t>
       </w:r>
       <w:proofErr w:type="spellEnd"/>
       <w:r>
-        <w:t xml:space="preserve"> », afin de charger un niveau </w:t>
-      </w:r>
-      <w:r>
-        <w:rPr>
-          <w:color w:val="FF0000"/>
-        </w:rPr>
-        <w:t>TODO</w:t>
+        <w:t> », afin de charger un autre niveau</w:t>
       </w:r>
     </w:p>
     <w:p>
@@ -1839,13 +1832,24 @@
         </w:numPr>
       </w:pPr>
       <w:r>
-        <w:t>« &lt;&lt; », pour revenir au niveau précédent</w:t>
+        <w:t xml:space="preserve"> </w:t>
+      </w:r>
+      <w:r>
+        <w:t xml:space="preserve">« Options », pour modifier les </w:t>
+      </w:r>
+      <w:proofErr w:type="spellStart"/>
+      <w:r>
+        <w:t>préferences</w:t>
+      </w:r>
+      <w:proofErr w:type="spellEnd"/>
+      <w:r>
+        <w:t xml:space="preserve"> </w:t>
       </w:r>
       <w:r>
         <w:rPr>
           <w:color w:val="FF0000"/>
         </w:rPr>
-        <w:t xml:space="preserve"> TODO</w:t>
+        <w:t>TODO</w:t>
       </w:r>
     </w:p>
     <w:p>
@@ -1857,13 +1861,15 @@
         </w:numPr>
       </w:pPr>
       <w:r>
-        <w:t>« &gt;&gt; », pour accéder au niveau suivant</w:t>
-      </w:r>
-      <w:r>
-        <w:rPr>
-          <w:color w:val="FF0000"/>
-        </w:rPr>
-        <w:t xml:space="preserve"> </w:t>
+        <w:t>« </w:t>
+      </w:r>
+      <w:proofErr w:type="spellStart"/>
+      <w:r>
+        <w:t>Hint</w:t>
+      </w:r>
+      <w:proofErr w:type="spellEnd"/>
+      <w:r>
+        <w:t xml:space="preserve"> », qui donne un indice à l’utilisateur  </w:t>
       </w:r>
       <w:r>
         <w:rPr>
@@ -1881,21 +1887,7 @@
         </w:numPr>
       </w:pPr>
       <w:r>
-        <w:t xml:space="preserve">« Options », pour modifier les </w:t>
-      </w:r>
-      <w:proofErr w:type="spellStart"/>
-      <w:r>
-        <w:t>préferences</w:t>
-      </w:r>
-      <w:proofErr w:type="spellEnd"/>
-      <w:r>
-        <w:t xml:space="preserve"> </w:t>
-      </w:r>
-      <w:r>
-        <w:rPr>
-          <w:color w:val="FF0000"/>
-        </w:rPr>
-        <w:t>TODO</w:t>
+        <w:t>« Menu », pour revenir au menu principal</w:t>
       </w:r>
     </w:p>
     <w:p>
@@ -1911,11 +1903,84 @@
       </w:r>
       <w:proofErr w:type="spellStart"/>
       <w:r>
-        <w:t>Hint</w:t>
+        <w:t>Quit</w:t>
       </w:r>
       <w:proofErr w:type="spellEnd"/>
       <w:r>
-        <w:t xml:space="preserve"> », qui donne un indice à l’utilisateur  </w:t>
+        <w:t> », afin de quitter le jeu</w:t>
+      </w:r>
+    </w:p>
+    <w:p/>
+    <w:p>
+      <w:pPr>
+        <w:pStyle w:val="Titre2"/>
+      </w:pPr>
+      <w:r>
+        <w:t>Créer un niveau</w:t>
+      </w:r>
+    </w:p>
+    <w:p/>
+    <w:p>
+      <w:r>
+        <w:t>Lorsque l’utilisateur clique sur le bouton « </w:t>
+      </w:r>
+      <w:proofErr w:type="spellStart"/>
+      <w:r>
+        <w:t>Create</w:t>
+      </w:r>
+      <w:proofErr w:type="spellEnd"/>
+      <w:r>
+        <w:t xml:space="preserve"> </w:t>
+      </w:r>
+      <w:proofErr w:type="spellStart"/>
+      <w:r>
+        <w:t>level</w:t>
+      </w:r>
+      <w:proofErr w:type="spellEnd"/>
+      <w:r>
+        <w:t> », il peut créer son propre niveau. P</w:t>
+      </w:r>
+      <w:r>
+        <w:t>our cela, il dispose des</w:t>
+      </w:r>
+      <w:r>
+        <w:t xml:space="preserve"> sept pièces du </w:t>
+      </w:r>
+      <w:proofErr w:type="spellStart"/>
+      <w:r>
+        <w:t>Tangram</w:t>
+      </w:r>
+      <w:proofErr w:type="spellEnd"/>
+      <w:r>
+        <w:t xml:space="preserve">, </w:t>
+      </w:r>
+      <w:r>
+        <w:t>qu’il peut bouger, faire tourner, afin d’obtenir la forme voulue.</w:t>
+      </w:r>
+    </w:p>
+    <w:p>
+      <w:r>
+        <w:t>Pour sauvegarder le niveau, il clique sur le bouton « Save ».</w:t>
+      </w:r>
+    </w:p>
+    <w:p/>
+    <w:p>
+      <w:pPr>
+        <w:rPr>
+          <w:color w:val="ED7D31" w:themeColor="accent2"/>
+        </w:rPr>
+      </w:pPr>
+      <w:r>
+        <w:rPr>
+          <w:color w:val="ED7D31" w:themeColor="accent2"/>
+        </w:rPr>
+        <w:t>L’utilisateur devrait pouvoir choisir le nom du fichier</w:t>
+      </w:r>
+      <w:r>
+        <w:rPr>
+          <w:color w:val="ED7D31" w:themeColor="accent2"/>
+        </w:rPr>
+        <w:t xml:space="preserve"> </w:t>
       </w:r>
       <w:r>
         <w:rPr>
@@ -1924,124 +1989,19 @@
         <w:t>TODO</w:t>
       </w:r>
     </w:p>
-    <w:p>
-      <w:pPr>
-        <w:pStyle w:val="Paragraphedeliste"/>
-        <w:numPr>
-          <w:ilvl w:val="0"/>
-          <w:numId w:val="8"/>
-        </w:numPr>
-      </w:pPr>
-      <w:r>
-        <w:t>« Menu », pour revenir au menu principal</w:t>
-      </w:r>
-    </w:p>
-    <w:p>
-      <w:pPr>
-        <w:pStyle w:val="Paragraphedeliste"/>
-        <w:numPr>
-          <w:ilvl w:val="0"/>
-          <w:numId w:val="8"/>
-        </w:numPr>
-      </w:pPr>
-      <w:r>
-        <w:t>« </w:t>
-      </w:r>
-      <w:proofErr w:type="spellStart"/>
-      <w:r>
-        <w:t>Quit</w:t>
-      </w:r>
-      <w:proofErr w:type="spellEnd"/>
-      <w:r>
-        <w:t> », afin de quitter le jeu</w:t>
-      </w:r>
-    </w:p>
-    <w:p/>
-    <w:p>
-      <w:pPr>
-        <w:pStyle w:val="Titre3"/>
-      </w:pPr>
-      <w:r>
-        <w:t>Créer un niveau</w:t>
-      </w:r>
-    </w:p>
-    <w:p/>
-    <w:p>
-      <w:r>
-        <w:t>Lorsque l’utilisateur clique sur le bouton « </w:t>
-      </w:r>
-      <w:proofErr w:type="spellStart"/>
-      <w:r>
-        <w:t>Create</w:t>
-      </w:r>
-      <w:proofErr w:type="spellEnd"/>
+    <w:p/>
+    <w:p>
+      <w:pPr>
+        <w:pStyle w:val="Titre2"/>
+      </w:pPr>
+      <w:r>
+        <w:t>Liste des commandes</w:t>
+      </w:r>
       <w:r>
         <w:t xml:space="preserve"> </w:t>
       </w:r>
-      <w:proofErr w:type="spellStart"/>
-      <w:r>
-        <w:t>level</w:t>
-      </w:r>
-      <w:proofErr w:type="spellEnd"/>
-      <w:r>
-        <w:t> », il peut créer son propre niveau. P</w:t>
-      </w:r>
-      <w:r>
-        <w:t>our cela, il dispose des</w:t>
-      </w:r>
-      <w:r>
-        <w:t xml:space="preserve"> sept pièces du </w:t>
-      </w:r>
-      <w:proofErr w:type="spellStart"/>
-      <w:r>
-        <w:t>Tangram</w:t>
-      </w:r>
-      <w:proofErr w:type="spellEnd"/>
-      <w:r>
-        <w:t xml:space="preserve">, </w:t>
-      </w:r>
-      <w:r>
-        <w:t>qu’il peut bouger, faire tourner, afin d’obtenir la forme voulue.</w:t>
-      </w:r>
-    </w:p>
-    <w:p>
-      <w:r>
-        <w:t>Pour sauvegarder le niveau, il clique sur le bouton « Save ».</w:t>
-      </w:r>
-    </w:p>
-    <w:p/>
-    <w:p>
-      <w:pPr>
-        <w:rPr>
-          <w:color w:val="ED7D31" w:themeColor="accent2"/>
-        </w:rPr>
-      </w:pPr>
-      <w:r>
-        <w:rPr>
-          <w:color w:val="ED7D31" w:themeColor="accent2"/>
-        </w:rPr>
-        <w:t>L’utilisateur devrait pouvoir choisir le nom du fichier</w:t>
-      </w:r>
-      <w:r>
-        <w:rPr>
-          <w:color w:val="ED7D31" w:themeColor="accent2"/>
-        </w:rPr>
-        <w:t xml:space="preserve"> </w:t>
-      </w:r>
-      <w:r>
-        <w:rPr>
-          <w:color w:val="FF0000"/>
-        </w:rPr>
-        <w:t>TODO</w:t>
-      </w:r>
-    </w:p>
-    <w:p/>
-    <w:p>
-      <w:pPr>
-        <w:pStyle w:val="Titre2"/>
-      </w:pPr>
-      <w:r>
-        <w:t>Liste des commandes</w:t>
+      <w:r>
+        <w:t>lors d’une partie</w:t>
       </w:r>
     </w:p>
     <w:p/>
@@ -2112,8 +2072,6 @@
         </w:rPr>
         <w:t>r</w:t>
       </w:r>
-      <w:bookmarkStart w:id="2" w:name="_GoBack"/>
-      <w:bookmarkEnd w:id="2"/>
       <w:r>
         <w:rPr>
           <w:color w:val="ED7D31" w:themeColor="accent2"/>
@@ -2142,14 +2100,14 @@
         <w:pStyle w:val="Titre1"/>
         <w:jc w:val="center"/>
       </w:pPr>
-      <w:bookmarkStart w:id="3" w:name="_Toc29581064"/>
+      <w:bookmarkStart w:id="2" w:name="_Toc29581064"/>
       <w:r>
         <w:t xml:space="preserve">Schéma </w:t>
       </w:r>
       <w:r>
         <w:t>UML</w:t>
       </w:r>
-      <w:bookmarkEnd w:id="3"/>
+      <w:bookmarkEnd w:id="2"/>
     </w:p>
     <w:p/>
     <w:p>
@@ -2205,84 +2163,68 @@
         <w:pStyle w:val="Titre1"/>
         <w:jc w:val="center"/>
       </w:pPr>
-      <w:bookmarkStart w:id="4" w:name="_Toc29581065"/>
+      <w:bookmarkStart w:id="3" w:name="_Toc29581065"/>
       <w:r>
         <w:t>Rôle des classes</w:t>
       </w:r>
+      <w:bookmarkEnd w:id="3"/>
+    </w:p>
+    <w:p/>
+    <w:p>
+      <w:pPr>
+        <w:pStyle w:val="Titre2"/>
+      </w:pPr>
+      <w:bookmarkStart w:id="4" w:name="_Toc29581066"/>
+      <w:r>
+        <w:t>Point</w:t>
+      </w:r>
       <w:bookmarkEnd w:id="4"/>
     </w:p>
     <w:p/>
     <w:p>
+      <w:r>
+        <w:t>La classe la plus basique du projet est la classe Point, qui représente un poin</w:t>
+      </w:r>
+      <w:r>
+        <w:t>t dans un espace deux dimensions, un point possède donc deux attributs x et y pour ses coordonnées</w:t>
+      </w:r>
+      <w:r>
+        <w:t>. Il peut être judicieux de fa</w:t>
+      </w:r>
+      <w:r>
+        <w:t xml:space="preserve">ire de cette classe un </w:t>
+      </w:r>
+      <w:proofErr w:type="spellStart"/>
+      <w:r>
+        <w:t>template</w:t>
+      </w:r>
+      <w:proofErr w:type="spellEnd"/>
+      <w:r>
+        <w:t>.</w:t>
+      </w:r>
+      <w:r>
+        <w:t xml:space="preserve"> </w:t>
+      </w:r>
+      <w:r>
+        <w:rPr>
+          <w:color w:val="FF0000"/>
+        </w:rPr>
+        <w:t>// TODO justifier</w:t>
+      </w:r>
+    </w:p>
+    <w:p>
       <w:pPr>
         <w:pStyle w:val="Titre2"/>
       </w:pPr>
-      <w:bookmarkStart w:id="5" w:name="_Toc29581066"/>
-      <w:r>
-        <w:t>Point</w:t>
-      </w:r>
+      <w:bookmarkStart w:id="5" w:name="_Toc29581067"/>
+      <w:r>
+        <w:t>Triangle</w:t>
+      </w:r>
+      <w:r>
+        <w:t xml:space="preserve"> &amp; Pièce</w:t>
+      </w:r>
+      <w:bookmarkStart w:id="6" w:name="_GoBack"/>
       <w:bookmarkEnd w:id="5"/>
-    </w:p>
-    <w:p/>
-    <w:p>
-      <w:r>
-        <w:t>La classe la plus basique du projet est la classe Point, qui représente un poin</w:t>
-      </w:r>
-      <w:r>
-        <w:t>t dans un espace deux dimensions, un point possède donc deux attributs x et y pour ses coordonnées</w:t>
-      </w:r>
-      <w:r>
-        <w:t xml:space="preserve">. Il peut être judicieux de faire de cette classe un </w:t>
-      </w:r>
-      <w:proofErr w:type="spellStart"/>
-      <w:r>
-        <w:t>template</w:t>
-      </w:r>
-      <w:proofErr w:type="spellEnd"/>
-      <w:r>
-        <w:t xml:space="preserve">, cela pourrait avoir plusieurs avantages. </w:t>
-      </w:r>
-    </w:p>
-    <w:p>
-      <w:r>
-        <w:t>Premièrement, les coordonnées x et y pourront être de n’importe quel type (</w:t>
-      </w:r>
-      <w:proofErr w:type="spellStart"/>
-      <w:r>
-        <w:t>int</w:t>
-      </w:r>
-      <w:proofErr w:type="spellEnd"/>
-      <w:r>
-        <w:t xml:space="preserve">, double ou </w:t>
-      </w:r>
-      <w:proofErr w:type="spellStart"/>
-      <w:r>
-        <w:t>float</w:t>
-      </w:r>
-      <w:proofErr w:type="spellEnd"/>
-      <w:r>
-        <w:t xml:space="preserve">) sans que l’on ait à surcharger les méthodes ou modifier leur prototype. </w:t>
-      </w:r>
-    </w:p>
-    <w:p>
-      <w:r>
-        <w:t>Deuxièmement, si le code est récupéré par une autre personne pour le modifier, il n’aura pas à se sourcier du type des valeurs entrées lorsqu’il crée des points</w:t>
-      </w:r>
-      <w:r>
-        <w:t>.</w:t>
-      </w:r>
-    </w:p>
-    <w:p/>
-    <w:p>
-      <w:pPr>
-        <w:pStyle w:val="Titre2"/>
-      </w:pPr>
-      <w:bookmarkStart w:id="6" w:name="_Toc29581067"/>
-      <w:r>
-        <w:t>Triangle</w:t>
-      </w:r>
-      <w:r>
-        <w:t xml:space="preserve"> &amp; Pièce</w:t>
-      </w:r>
       <w:bookmarkEnd w:id="6"/>
     </w:p>
     <w:p/>
@@ -3010,7 +2952,7 @@
           <v:shape id="_x0000_i1028" type="#_x0000_t75" style="width:453.9pt;height:322.55pt" o:ole="">
             <v:imagedata r:id="rId11" o:title=""/>
           </v:shape>
-          <o:OLEObject Type="Embed" ProgID="Word.OpenDocumentText.12" ShapeID="_x0000_i1028" DrawAspect="Content" ObjectID="_1641736755" r:id="rId12"/>
+          <o:OLEObject Type="Embed" ProgID="Word.OpenDocumentText.12" ShapeID="_x0000_i1028" DrawAspect="Content" ObjectID="_1642446552" r:id="rId12"/>
         </w:object>
       </w:r>
     </w:p>
@@ -3474,7 +3416,7 @@
           <w:rPr>
             <w:noProof/>
           </w:rPr>
-          <w:t>14</w:t>
+          <w:t>6</w:t>
         </w:r>
         <w:r>
           <w:fldChar w:fldCharType="end"/>
@@ -5417,7 +5359,7 @@
 </file>
 
 <file path=customXml/itemProps1.xml><?xml version="1.0" encoding="utf-8"?>
-<ds:datastoreItem xmlns:ds="http://schemas.openxmlformats.org/officeDocument/2006/customXml" ds:itemID="{D7E1B5A3-779F-45FB-9A2C-024DCE7B14F8}">
+<ds:datastoreItem xmlns:ds="http://schemas.openxmlformats.org/officeDocument/2006/customXml" ds:itemID="{C6E514E5-69E2-4414-AE12-191AE624044B}">
   <ds:schemaRefs>
     <ds:schemaRef ds:uri="http://schemas.openxmlformats.org/officeDocument/2006/bibliography"/>
   </ds:schemaRefs>

</xml_diff>

<commit_message>
update uml and report
</commit_message>
<xml_diff>
--- a/doc/Rapport.docx
+++ b/doc/Rapport.docx
@@ -252,7 +252,7 @@
           <w:docPartGallery w:val="Table of Contents"/>
           <w:docPartUnique w:val="true"/>
         </w:docPartObj>
-        <w:id w:val="1582211177"/>
+        <w:id w:val="1006183640"/>
       </w:sdtPr>
       <w:sdtContent>
         <w:p>
@@ -2884,6 +2884,11 @@
       </w:pPr>
       <w:r>
         <w:rPr/>
+        <w:t xml:space="preserve">L’UML complet </w:t>
+      </w:r>
+      <w:r>
+        <w:rPr/>
+        <w:t>avec les méthodes de classes est disponible dans les sources.</w:t>
       </w:r>
       <w:r>
         <w:br w:type="page"/>
@@ -2957,14 +2962,14 @@
         <w:pStyle w:val="Titre2"/>
         <w:rPr/>
       </w:pPr>
-      <w:bookmarkStart w:id="10" w:name="_toc185"/>
-      <w:bookmarkStart w:id="11" w:name="_Toc33800555"/>
+      <w:bookmarkStart w:id="10" w:name="_Toc33800555"/>
+      <w:bookmarkStart w:id="11" w:name="_toc185"/>
+      <w:bookmarkEnd w:id="11"/>
+      <w:r>
+        <w:rPr/>
+        <w:t>Triangle &amp; Pièce</w:t>
+      </w:r>
       <w:bookmarkEnd w:id="10"/>
-      <w:r>
-        <w:rPr/>
-        <w:t>Triangle &amp; Pièce</w:t>
-      </w:r>
-      <w:bookmarkEnd w:id="11"/>
     </w:p>
     <w:p>
       <w:pPr>
@@ -3893,7 +3898,7 @@
           <v:shape id="ole_rId9" style="width:425.25pt;height:479.25pt" o:ole="">
             <v:imagedata r:id="rId10" o:title=""/>
           </v:shape>
-          <o:OLEObject Type="Embed" ProgID="Word.OpenDocumentText.12" ShapeID="ole_rId9" DrawAspect="Content" ObjectID="_945411330" r:id="rId9"/>
+          <o:OLEObject Type="Embed" ProgID="Word.OpenDocumentText.12" ShapeID="ole_rId9" DrawAspect="Content" ObjectID="_521562688" r:id="rId9"/>
         </w:object>
       </w:r>
     </w:p>
@@ -4141,7 +4146,7 @@
           <v:shape id="ole_rId12" style="width:453.75pt;height:366.75pt" o:ole="">
             <v:imagedata r:id="rId13" o:title=""/>
           </v:shape>
-          <o:OLEObject Type="Embed" ProgID="Word.OpenDocumentText.12" ShapeID="ole_rId12" DrawAspect="Content" ObjectID="_742425321" r:id="rId12"/>
+          <o:OLEObject Type="Embed" ProgID="Word.OpenDocumentText.12" ShapeID="ole_rId12" DrawAspect="Content" ObjectID="_283459163" r:id="rId12"/>
         </w:object>
       </w:r>
     </w:p>
@@ -4299,7 +4304,7 @@
           <v:shape id="ole_rId14" style="width:453.75pt;height:200.25pt" o:ole="">
             <v:imagedata r:id="rId15" o:title=""/>
           </v:shape>
-          <o:OLEObject Type="Embed" ProgID="Word.OpenDocumentText.12" ShapeID="ole_rId14" DrawAspect="Content" ObjectID="_375970477" r:id="rId14"/>
+          <o:OLEObject Type="Embed" ProgID="Word.OpenDocumentText.12" ShapeID="ole_rId14" DrawAspect="Content" ObjectID="_749213795" r:id="rId14"/>
         </w:object>
       </w:r>
     </w:p>
@@ -4435,7 +4440,7 @@
           <v:shape id="ole_rId16" style="width:469.5pt;height:303pt" o:ole="">
             <v:imagedata r:id="rId17" o:title=""/>
           </v:shape>
-          <o:OLEObject Type="Embed" ProgID="Word.OpenDocumentText.12" ShapeID="ole_rId16" DrawAspect="Content" ObjectID="_1465572426" r:id="rId16"/>
+          <o:OLEObject Type="Embed" ProgID="Word.OpenDocumentText.12" ShapeID="ole_rId16" DrawAspect="Content" ObjectID="_1361693361" r:id="rId16"/>
         </w:object>
       </w:r>
     </w:p>
@@ -4692,23 +4697,35 @@
       <w:pPr>
         <w:pStyle w:val="Normal"/>
         <w:jc w:val="both"/>
-        <w:rPr/>
-      </w:pPr>
-      <w:r>
-        <w:rPr/>
+        <w:rPr>
+          <w:color w:val="auto"/>
+        </w:rPr>
+      </w:pPr>
+      <w:r>
+        <w:rPr>
+          <w:color w:val="auto"/>
+        </w:rPr>
         <w:tab/>
       </w:r>
       <w:r>
         <w:rPr>
-          <w:color w:val="CE181E"/>
+          <w:color w:val="auto"/>
         </w:rPr>
-        <w:t>//</w:t>
+        <w:t xml:space="preserve">Un autre problème rencontré a été plus complexe à résoudre. En effet lorsque nous avons testé notre programme avec </w:t>
       </w:r>
       <w:r>
         <w:rPr>
-          <w:color w:val="CE181E"/>
+          <w:i/>
+          <w:iCs/>
+          <w:color w:val="auto"/>
         </w:rPr>
-        <w:t>TODO problème des lambdas</w:t>
+        <w:t>valgrind</w:t>
+      </w:r>
+      <w:r>
+        <w:rPr>
+          <w:color w:val="auto"/>
+        </w:rPr>
+        <w:t>, nous nous sommes rendu compte que nous avions des fuites de mémoires sur les boutons. Lorsque l’on changeait de menu, les anciens boutons n’était pas libérés (nous n’avions pas de pointeurs intelligents à l’époque). Cependant lorsqu’on libérait les boutons, une erreur de segmentation se produisait. Nous avons fini par trouver, au bout d’un moment, que cela était dû au fait que la lambda du bouton était libérée en même temps que le bouton, ce qui est logique, mais comme la libération et la création du nouveau menu étaient elles-même faites dans le code d’un bouton, la fin de l’execution du premier bouton tentait d’acceder à une mémoire libérée, ce qui créait une segfault.</w:t>
       </w:r>
     </w:p>
     <w:p>
@@ -4720,7 +4737,9 @@
         </w:rPr>
       </w:pPr>
       <w:r>
-        <w:rPr/>
+        <w:rPr>
+          <w:color w:val="CE181E"/>
+        </w:rPr>
       </w:r>
     </w:p>
     <w:p>
@@ -4730,11 +4749,7 @@
       </w:pPr>
       <w:r>
         <w:rPr/>
-        <w:t>L</w:t>
-      </w:r>
-      <w:r>
-        <w:rPr/>
-        <w:t>imitations du programme</w:t>
+        <w:t>Limitations du programme</w:t>
       </w:r>
     </w:p>
     <w:p>
@@ -4754,9 +4769,6 @@
       <w:r>
         <w:rPr/>
         <w:tab/>
-      </w:r>
-      <w:r>
-        <w:rPr/>
         <w:t xml:space="preserve">Notre programme a quelques défauts mineurs, qui ne gênent en rien l’utilisation. Tout d’abord, il souffre de quelques fuites de mémoire, qui sont dues à l’utilisation de SDL. Ensuite, </w:t>
       </w:r>
       <w:r>
@@ -4969,12 +4981,12 @@
       <w:pPr>
         <w:pStyle w:val="Normal"/>
         <w:rPr>
-          <w:lang w:val="en-US"/>
+          <w:lang w:val="fr-FR" w:eastAsia="en-US" w:bidi="ar-SA"/>
         </w:rPr>
       </w:pPr>
       <w:r>
         <w:rPr>
-          <w:lang w:val="en-US"/>
+          <w:lang w:val="fr-FR" w:eastAsia="en-US" w:bidi="ar-SA"/>
         </w:rPr>
       </w:r>
     </w:p>
@@ -4982,13 +4994,48 @@
       <w:pPr>
         <w:pStyle w:val="Normal"/>
         <w:rPr>
-          <w:lang w:val="en-US"/>
+          <w:lang w:val="fr-FR" w:eastAsia="en-US" w:bidi="ar-SA"/>
         </w:rPr>
       </w:pPr>
       <w:r>
         <w:rPr>
-          <w:lang w:val="en-US"/>
+          <w:lang w:val="fr-FR" w:eastAsia="en-US" w:bidi="ar-SA"/>
         </w:rPr>
+        <w:tab/>
+        <w:t xml:space="preserve">Ce projet de Tangram aurait pu être programmé simplement en quelques classes, mais cela n’aurait pas été aussi robuste ni ouverts aux améliorations que comme nous l’avons fait. En effet, le fait de faire en avance a rendu plus simple la programmation des classes, et nous aurions plus de mal à ajouter des fonctionnalités comme la sauvegarde ou les previews lors du chargement. Nous avons rencontrés plusieurs difficultés lors du développement, mais nous avons pu les corriger et continuer à avancer. </w:t>
+      </w:r>
+    </w:p>
+    <w:p>
+      <w:pPr>
+        <w:pStyle w:val="Normal"/>
+        <w:rPr>
+          <w:lang w:val="fr-FR" w:eastAsia="en-US" w:bidi="ar-SA"/>
+        </w:rPr>
+      </w:pPr>
+      <w:r>
+        <w:rPr>
+          <w:lang w:val="fr-FR" w:eastAsia="en-US" w:bidi="ar-SA"/>
+        </w:rPr>
+      </w:r>
+    </w:p>
+    <w:p>
+      <w:pPr>
+        <w:pStyle w:val="Normal"/>
+        <w:rPr>
+          <w:lang w:val="fr-FR" w:eastAsia="en-US" w:bidi="ar-SA"/>
+        </w:rPr>
+      </w:pPr>
+      <w:r>
+        <w:rPr>
+          <w:lang w:val="fr-FR" w:eastAsia="en-US" w:bidi="ar-SA"/>
+        </w:rPr>
+        <w:tab/>
+      </w:r>
+      <w:r>
+        <w:rPr>
+          <w:lang w:val="fr-FR" w:eastAsia="en-US" w:bidi="ar-SA"/>
+        </w:rPr>
+        <w:t>Il reste plusieurs améliorations qui auraient pu être effectuées, comme des options personnalisables, ou encore l’ajout d’indice, soit sous la forme d’une pièce placée automatiquement, soit en indiquant le contour des pièces. Nous ne les avons pas implémentées par manque de temps.</w:t>
       </w:r>
       <w:r>
         <w:br w:type="page"/>
@@ -5142,7 +5189,7 @@
         <w:docPartGallery w:val="Page Numbers (Bottom of Page)"/>
         <w:docPartUnique w:val="true"/>
       </w:docPartObj>
-      <w:id w:val="89332915"/>
+      <w:id w:val="2007968554"/>
     </w:sdtPr>
     <w:sdtContent>
       <w:p>
@@ -5165,7 +5212,7 @@
         </w:r>
         <w:r>
           <w:rPr/>
-          <w:t>21</w:t>
+          <w:t>20</w:t>
         </w:r>
         <w:r>
           <w:rPr/>
@@ -7076,6 +7123,331 @@
       <w:lang w:val="zxx" w:eastAsia="zxx" w:bidi="zxx"/>
     </w:rPr>
   </w:style>
+  <w:style w:type="character" w:styleId="ListLabel69">
+    <w:name w:val="ListLabel 69"/>
+    <w:qFormat/>
+    <w:rPr>
+      <w:rFonts w:cs="Symbol"/>
+    </w:rPr>
+  </w:style>
+  <w:style w:type="character" w:styleId="ListLabel70">
+    <w:name w:val="ListLabel 70"/>
+    <w:qFormat/>
+    <w:rPr>
+      <w:rFonts w:cs="Courier New"/>
+    </w:rPr>
+  </w:style>
+  <w:style w:type="character" w:styleId="ListLabel71">
+    <w:name w:val="ListLabel 71"/>
+    <w:qFormat/>
+    <w:rPr>
+      <w:rFonts w:cs="Wingdings"/>
+    </w:rPr>
+  </w:style>
+  <w:style w:type="character" w:styleId="ListLabel72">
+    <w:name w:val="ListLabel 72"/>
+    <w:qFormat/>
+    <w:rPr>
+      <w:rFonts w:cs="Symbol"/>
+    </w:rPr>
+  </w:style>
+  <w:style w:type="character" w:styleId="ListLabel73">
+    <w:name w:val="ListLabel 73"/>
+    <w:qFormat/>
+    <w:rPr>
+      <w:rFonts w:cs="Courier New"/>
+    </w:rPr>
+  </w:style>
+  <w:style w:type="character" w:styleId="ListLabel74">
+    <w:name w:val="ListLabel 74"/>
+    <w:qFormat/>
+    <w:rPr>
+      <w:rFonts w:cs="Wingdings"/>
+    </w:rPr>
+  </w:style>
+  <w:style w:type="character" w:styleId="ListLabel75">
+    <w:name w:val="ListLabel 75"/>
+    <w:qFormat/>
+    <w:rPr>
+      <w:rFonts w:cs="Symbol"/>
+    </w:rPr>
+  </w:style>
+  <w:style w:type="character" w:styleId="ListLabel76">
+    <w:name w:val="ListLabel 76"/>
+    <w:qFormat/>
+    <w:rPr>
+      <w:rFonts w:cs="Courier New"/>
+    </w:rPr>
+  </w:style>
+  <w:style w:type="character" w:styleId="ListLabel77">
+    <w:name w:val="ListLabel 77"/>
+    <w:qFormat/>
+    <w:rPr>
+      <w:rFonts w:cs="Wingdings"/>
+    </w:rPr>
+  </w:style>
+  <w:style w:type="character" w:styleId="ListLabel78">
+    <w:name w:val="ListLabel 78"/>
+    <w:qFormat/>
+    <w:rPr>
+      <w:rFonts w:cs="Symbol"/>
+    </w:rPr>
+  </w:style>
+  <w:style w:type="character" w:styleId="ListLabel79">
+    <w:name w:val="ListLabel 79"/>
+    <w:qFormat/>
+    <w:rPr>
+      <w:rFonts w:cs="Courier New"/>
+    </w:rPr>
+  </w:style>
+  <w:style w:type="character" w:styleId="ListLabel80">
+    <w:name w:val="ListLabel 80"/>
+    <w:qFormat/>
+    <w:rPr>
+      <w:rFonts w:cs="Wingdings"/>
+    </w:rPr>
+  </w:style>
+  <w:style w:type="character" w:styleId="ListLabel81">
+    <w:name w:val="ListLabel 81"/>
+    <w:qFormat/>
+    <w:rPr>
+      <w:rFonts w:cs="Symbol"/>
+    </w:rPr>
+  </w:style>
+  <w:style w:type="character" w:styleId="ListLabel82">
+    <w:name w:val="ListLabel 82"/>
+    <w:qFormat/>
+    <w:rPr>
+      <w:rFonts w:cs="Courier New"/>
+    </w:rPr>
+  </w:style>
+  <w:style w:type="character" w:styleId="ListLabel83">
+    <w:name w:val="ListLabel 83"/>
+    <w:qFormat/>
+    <w:rPr>
+      <w:rFonts w:cs="Wingdings"/>
+    </w:rPr>
+  </w:style>
+  <w:style w:type="character" w:styleId="ListLabel84">
+    <w:name w:val="ListLabel 84"/>
+    <w:qFormat/>
+    <w:rPr>
+      <w:rFonts w:cs="Symbol"/>
+    </w:rPr>
+  </w:style>
+  <w:style w:type="character" w:styleId="ListLabel85">
+    <w:name w:val="ListLabel 85"/>
+    <w:qFormat/>
+    <w:rPr>
+      <w:rFonts w:cs="Courier New"/>
+    </w:rPr>
+  </w:style>
+  <w:style w:type="character" w:styleId="ListLabel86">
+    <w:name w:val="ListLabel 86"/>
+    <w:qFormat/>
+    <w:rPr>
+      <w:rFonts w:cs="Wingdings"/>
+    </w:rPr>
+  </w:style>
+  <w:style w:type="character" w:styleId="ListLabel87">
+    <w:name w:val="ListLabel 87"/>
+    <w:qFormat/>
+    <w:rPr>
+      <w:rFonts w:cs="Symbol"/>
+    </w:rPr>
+  </w:style>
+  <w:style w:type="character" w:styleId="ListLabel88">
+    <w:name w:val="ListLabel 88"/>
+    <w:qFormat/>
+    <w:rPr>
+      <w:rFonts w:cs="Courier New"/>
+    </w:rPr>
+  </w:style>
+  <w:style w:type="character" w:styleId="ListLabel89">
+    <w:name w:val="ListLabel 89"/>
+    <w:qFormat/>
+    <w:rPr>
+      <w:rFonts w:cs="Wingdings"/>
+    </w:rPr>
+  </w:style>
+  <w:style w:type="character" w:styleId="ListLabel90">
+    <w:name w:val="ListLabel 90"/>
+    <w:qFormat/>
+    <w:rPr>
+      <w:rFonts w:cs="Symbol"/>
+    </w:rPr>
+  </w:style>
+  <w:style w:type="character" w:styleId="ListLabel91">
+    <w:name w:val="ListLabel 91"/>
+    <w:qFormat/>
+    <w:rPr>
+      <w:rFonts w:cs="Courier New"/>
+    </w:rPr>
+  </w:style>
+  <w:style w:type="character" w:styleId="ListLabel92">
+    <w:name w:val="ListLabel 92"/>
+    <w:qFormat/>
+    <w:rPr>
+      <w:rFonts w:cs="Wingdings"/>
+    </w:rPr>
+  </w:style>
+  <w:style w:type="character" w:styleId="ListLabel93">
+    <w:name w:val="ListLabel 93"/>
+    <w:qFormat/>
+    <w:rPr>
+      <w:rFonts w:cs="Symbol"/>
+    </w:rPr>
+  </w:style>
+  <w:style w:type="character" w:styleId="ListLabel94">
+    <w:name w:val="ListLabel 94"/>
+    <w:qFormat/>
+    <w:rPr>
+      <w:rFonts w:cs="Courier New"/>
+    </w:rPr>
+  </w:style>
+  <w:style w:type="character" w:styleId="ListLabel95">
+    <w:name w:val="ListLabel 95"/>
+    <w:qFormat/>
+    <w:rPr>
+      <w:rFonts w:cs="Wingdings"/>
+    </w:rPr>
+  </w:style>
+  <w:style w:type="character" w:styleId="ListLabel96">
+    <w:name w:val="ListLabel 96"/>
+    <w:qFormat/>
+    <w:rPr>
+      <w:rFonts w:cs="Symbol"/>
+    </w:rPr>
+  </w:style>
+  <w:style w:type="character" w:styleId="ListLabel97">
+    <w:name w:val="ListLabel 97"/>
+    <w:qFormat/>
+    <w:rPr>
+      <w:rFonts w:cs="Courier New"/>
+    </w:rPr>
+  </w:style>
+  <w:style w:type="character" w:styleId="ListLabel98">
+    <w:name w:val="ListLabel 98"/>
+    <w:qFormat/>
+    <w:rPr>
+      <w:rFonts w:cs="Wingdings"/>
+    </w:rPr>
+  </w:style>
+  <w:style w:type="character" w:styleId="ListLabel99">
+    <w:name w:val="ListLabel 99"/>
+    <w:qFormat/>
+    <w:rPr>
+      <w:rFonts w:cs="Symbol"/>
+    </w:rPr>
+  </w:style>
+  <w:style w:type="character" w:styleId="ListLabel100">
+    <w:name w:val="ListLabel 100"/>
+    <w:qFormat/>
+    <w:rPr>
+      <w:rFonts w:cs="Courier New"/>
+    </w:rPr>
+  </w:style>
+  <w:style w:type="character" w:styleId="ListLabel101">
+    <w:name w:val="ListLabel 101"/>
+    <w:qFormat/>
+    <w:rPr>
+      <w:rFonts w:cs="Wingdings"/>
+    </w:rPr>
+  </w:style>
+  <w:style w:type="character" w:styleId="ListLabel102">
+    <w:name w:val="ListLabel 102"/>
+    <w:qFormat/>
+    <w:rPr>
+      <w:rFonts w:cs="Symbol"/>
+    </w:rPr>
+  </w:style>
+  <w:style w:type="character" w:styleId="ListLabel103">
+    <w:name w:val="ListLabel 103"/>
+    <w:qFormat/>
+    <w:rPr>
+      <w:rFonts w:cs="Courier New"/>
+    </w:rPr>
+  </w:style>
+  <w:style w:type="character" w:styleId="ListLabel104">
+    <w:name w:val="ListLabel 104"/>
+    <w:qFormat/>
+    <w:rPr>
+      <w:rFonts w:cs="Wingdings"/>
+    </w:rPr>
+  </w:style>
+  <w:style w:type="character" w:styleId="ListLabel105">
+    <w:name w:val="ListLabel 105"/>
+    <w:qFormat/>
+    <w:rPr>
+      <w:rFonts w:cs="Symbol"/>
+    </w:rPr>
+  </w:style>
+  <w:style w:type="character" w:styleId="ListLabel106">
+    <w:name w:val="ListLabel 106"/>
+    <w:qFormat/>
+    <w:rPr>
+      <w:rFonts w:cs="Courier New"/>
+    </w:rPr>
+  </w:style>
+  <w:style w:type="character" w:styleId="ListLabel107">
+    <w:name w:val="ListLabel 107"/>
+    <w:qFormat/>
+    <w:rPr>
+      <w:rFonts w:cs="Wingdings"/>
+    </w:rPr>
+  </w:style>
+  <w:style w:type="character" w:styleId="ListLabel108">
+    <w:name w:val="ListLabel 108"/>
+    <w:qFormat/>
+    <w:rPr>
+      <w:rFonts w:cs="Symbol"/>
+    </w:rPr>
+  </w:style>
+  <w:style w:type="character" w:styleId="ListLabel109">
+    <w:name w:val="ListLabel 109"/>
+    <w:qFormat/>
+    <w:rPr>
+      <w:rFonts w:cs="Courier New"/>
+    </w:rPr>
+  </w:style>
+  <w:style w:type="character" w:styleId="ListLabel110">
+    <w:name w:val="ListLabel 110"/>
+    <w:qFormat/>
+    <w:rPr>
+      <w:rFonts w:cs="Wingdings"/>
+    </w:rPr>
+  </w:style>
+  <w:style w:type="character" w:styleId="ListLabel111">
+    <w:name w:val="ListLabel 111"/>
+    <w:qFormat/>
+    <w:rPr>
+      <w:rFonts w:cs="Symbol"/>
+    </w:rPr>
+  </w:style>
+  <w:style w:type="character" w:styleId="ListLabel112">
+    <w:name w:val="ListLabel 112"/>
+    <w:qFormat/>
+    <w:rPr>
+      <w:rFonts w:cs="Courier New"/>
+    </w:rPr>
+  </w:style>
+  <w:style w:type="character" w:styleId="ListLabel113">
+    <w:name w:val="ListLabel 113"/>
+    <w:qFormat/>
+    <w:rPr>
+      <w:rFonts w:cs="Wingdings"/>
+    </w:rPr>
+  </w:style>
+  <w:style w:type="character" w:styleId="ListLabel114">
+    <w:name w:val="ListLabel 114"/>
+    <w:qFormat/>
+    <w:rPr/>
+  </w:style>
+  <w:style w:type="character" w:styleId="ListLabel115">
+    <w:name w:val="ListLabel 115"/>
+    <w:qFormat/>
+    <w:rPr/>
+  </w:style>
   <w:style w:type="paragraph" w:styleId="Titre">
     <w:name w:val="Titre"/>
     <w:basedOn w:val="Normal"/>

</xml_diff>